<commit_message>
update final knitted docs
</commit_message>
<xml_diff>
--- a/misc/sds/description.docx
+++ b/misc/sds/description.docx
@@ -187,6 +187,30 @@
       </w:r>
       <w:r>
         <w:t xml:space="preserve">status and risk for disease more than other conditions?</w:t>
+      </w:r>
+    </w:p>
+    <w:p>
+      <w:pPr>
+        <w:numPr>
+          <w:ilvl w:val="0"/>
+          <w:numId w:val="1001"/>
+        </w:numPr>
+        <w:pStyle w:val="Compact"/>
+      </w:pPr>
+      <w:r>
+        <w:t xml:space="preserve">Are long-term diabetes outcomes (nephropathy, eye disease, premature</w:t>
+      </w:r>
+      <w:r>
+        <w:t xml:space="preserve"> </w:t>
+      </w:r>
+      <w:r>
+        <w:t xml:space="preserve">death) affected by treatment persistence and stability in patients</w:t>
+      </w:r>
+      <w:r>
+        <w:t xml:space="preserve"> </w:t>
+      </w:r>
+      <w:r>
+        <w:t xml:space="preserve">with psychiatric comorbidity?</w:t>
       </w:r>
     </w:p>
     <w:p>

</xml_diff>